<commit_message>
Added minutes 32 and Updated test spec
Added Minutes 32 10.02.2015
Updated Test Spec addistions for java tests
</commit_message>
<xml_diff>
--- a/Minutes/32 Minutes for the 10.02.2015.docx
+++ b/Minutes/32 Minutes for the 10.02.2015.docx
@@ -30,7 +30,7 @@
         <w:tab/>
       </w:r>
       <w:r>
-        <w:t>06</w:t>
+        <w:t>10</w:t>
       </w:r>
       <w:r>
         <w:t>.</w:t>
@@ -115,6 +115,15 @@
       <w:r>
         <w:t>, nig13</w:t>
       </w:r>
+      <w:r>
+        <w:t>,</w:t>
+      </w:r>
+      <w:r>
+        <w:t xml:space="preserve"> </w:t>
+      </w:r>
+      <w:r>
+        <w:t>rlj10</w:t>
+      </w:r>
     </w:p>
     <w:p>
       <w:r>
@@ -142,16 +151,8 @@
         <w:t xml:space="preserve"> </w:t>
       </w:r>
       <w:r>
-        <w:t>rlj10,</w:t>
-      </w:r>
-      <w:r>
-        <w:t xml:space="preserve"> </w:t>
-      </w:r>
-      <w:r>
         <w:t>sit10</w:t>
       </w:r>
-      <w:bookmarkStart w:id="0" w:name="_GoBack"/>
-      <w:bookmarkEnd w:id="0"/>
     </w:p>
     <w:p>
       <w:pPr>
@@ -227,7 +228,7 @@
         <w:tab/>
       </w:r>
       <w:r>
-        <w:t>06</w:t>
+        <w:t>11</w:t>
       </w:r>
       <w:r>
         <w:t>.</w:t>
@@ -298,7 +299,7 @@
         </w:numPr>
       </w:pPr>
       <w:r>
-        <w:t>Java Team</w:t>
+        <w:t>QA Team</w:t>
       </w:r>
     </w:p>
     <w:p>
@@ -310,25 +311,40 @@
         </w:numPr>
       </w:pPr>
       <w:r>
-        <w:t xml:space="preserve">Nicholas </w:t>
-      </w:r>
-      <w:proofErr w:type="spellStart"/>
-      <w:r>
-        <w:t>Gray</w:t>
-      </w:r>
-      <w:proofErr w:type="spellEnd"/>
-      <w:r>
-        <w:t xml:space="preserve"> (nig13)</w:t>
-      </w:r>
-      <w:r>
-        <w:tab/>
-      </w:r>
-      <w:r>
-        <w:tab/>
-      </w:r>
-      <w:r>
-        <w:tab/>
-        <w:t>Searching</w:t>
+        <w:t>Christopher Malton (cpm6)</w:t>
+      </w:r>
+      <w:r>
+        <w:tab/>
+      </w:r>
+      <w:r>
+        <w:t>Implementing document feedback</w:t>
+      </w:r>
+      <w:r>
+        <w:t xml:space="preserve"> not due in until</w:t>
+      </w:r>
+      <w:r>
+        <w:t xml:space="preserve"> </w:t>
+      </w:r>
+      <w:r>
+        <w:t>(16.02.201</w:t>
+      </w:r>
+      <w:r>
+        <w:t>5</w:t>
+      </w:r>
+      <w:r>
+        <w:t>)</w:t>
+      </w:r>
+      <w:r>
+        <w:tab/>
+      </w:r>
+      <w:r>
+        <w:tab/>
+      </w:r>
+      <w:r>
+        <w:tab/>
+      </w:r>
+      <w:r>
+        <w:tab/>
       </w:r>
       <w:r>
         <w:tab/>
@@ -337,7 +353,13 @@
         <w:rPr>
           <w:b/>
         </w:rPr>
-        <w:t>Completed</w:t>
+        <w:t>Not Y</w:t>
+      </w:r>
+      <w:r>
+        <w:rPr>
+          <w:b/>
+        </w:rPr>
+        <w:t>et Completed</w:t>
       </w:r>
     </w:p>
     <w:p>
@@ -349,27 +371,31 @@
         </w:numPr>
       </w:pPr>
       <w:r>
-        <w:t>Jonathon Shire (jos56)</w:t>
-      </w:r>
-      <w:r>
-        <w:tab/>
-      </w:r>
-      <w:r>
-        <w:tab/>
-      </w:r>
-      <w:r>
-        <w:tab/>
-        <w:t>Sending Data and File Structure</w:t>
-      </w:r>
-      <w:r>
-        <w:br/>
+        <w:t xml:space="preserve">Cristian Toba (sit10) </w:t>
+      </w:r>
+      <w:r>
+        <w:tab/>
+      </w:r>
+      <w:r>
+        <w:tab/>
+      </w:r>
+      <w:r>
+        <w:t>Implemen</w:t>
+      </w:r>
+      <w:r>
+        <w:t>ting document feedback</w:t>
+      </w:r>
+      <w:r>
         <w:t xml:space="preserve"> </w:t>
       </w:r>
       <w:r>
-        <w:tab/>
-      </w:r>
-      <w:r>
-        <w:tab/>
+        <w:t>not due in until (16.02.</w:t>
+      </w:r>
+      <w:r>
+        <w:t>2015</w:t>
+      </w:r>
+      <w:r>
+        <w:t>)</w:t>
       </w:r>
       <w:r>
         <w:tab/>
@@ -390,7 +416,7 @@
         <w:rPr>
           <w:b/>
         </w:rPr>
-        <w:t>Completed</w:t>
+        <w:t>Not Yet Completed</w:t>
       </w:r>
       <w:r>
         <w:t xml:space="preserve"> </w:t>
@@ -404,38 +430,29 @@
           <w:numId w:val="35"/>
         </w:numPr>
       </w:pPr>
-      <w:proofErr w:type="spellStart"/>
-      <w:r>
-        <w:t>Mohannad</w:t>
-      </w:r>
-      <w:proofErr w:type="spellEnd"/>
+      <w:r>
+        <w:t>Alex Maguire  (alm62)</w:t>
+      </w:r>
+      <w:r>
+        <w:tab/>
+      </w:r>
+      <w:r>
+        <w:tab/>
+      </w:r>
+      <w:r>
+        <w:t>Implementing document feedback</w:t>
+      </w:r>
       <w:r>
         <w:t xml:space="preserve"> </w:t>
       </w:r>
-      <w:proofErr w:type="spellStart"/>
-      <w:r>
-        <w:t>Zeido</w:t>
-      </w:r>
-      <w:proofErr w:type="spellEnd"/>
-      <w:r>
-        <w:t xml:space="preserve">  (moz1)</w:t>
-      </w:r>
-      <w:r>
-        <w:tab/>
-      </w:r>
-      <w:r>
-        <w:tab/>
-        <w:t>UI Interfacing with Java and XML</w:t>
-      </w:r>
-      <w:r>
-        <w:br/>
-        <w:t xml:space="preserve"> </w:t>
-      </w:r>
-      <w:r>
-        <w:tab/>
-      </w:r>
-      <w:r>
-        <w:tab/>
+      <w:r>
+        <w:t>not due in until (16.02.</w:t>
+      </w:r>
+      <w:r>
+        <w:t>2015</w:t>
+      </w:r>
+      <w:r>
+        <w:t>)</w:t>
       </w:r>
       <w:r>
         <w:tab/>
@@ -456,10 +473,77 @@
         <w:rPr>
           <w:b/>
         </w:rPr>
-        <w:t>Completed</w:t>
-      </w:r>
-      <w:r>
-        <w:t xml:space="preserve"> </w:t>
+        <w:t>Not Yet Completed</w:t>
+      </w:r>
+    </w:p>
+    <w:p>
+      <w:pPr>
+        <w:pStyle w:val="ListParagraph"/>
+        <w:numPr>
+          <w:ilvl w:val="0"/>
+          <w:numId w:val="35"/>
+        </w:numPr>
+      </w:pPr>
+      <w:r>
+        <w:t xml:space="preserve">Test Spec </w:t>
+      </w:r>
+      <w:r>
+        <w:tab/>
+      </w:r>
+    </w:p>
+    <w:p>
+      <w:pPr>
+        <w:pStyle w:val="ListParagraph"/>
+        <w:numPr>
+          <w:ilvl w:val="1"/>
+          <w:numId w:val="35"/>
+        </w:numPr>
+      </w:pPr>
+      <w:r>
+        <w:t xml:space="preserve">Andreas Hernandez (anh45) </w:t>
+      </w:r>
+      <w:r>
+        <w:tab/>
+      </w:r>
+      <w:r>
+        <w:tab/>
+        <w:t xml:space="preserve">Java Test Table </w:t>
+      </w:r>
+      <w:r>
+        <w:tab/>
+      </w:r>
+      <w:r>
+        <w:tab/>
+      </w:r>
+      <w:r>
+        <w:rPr>
+          <w:b/>
+        </w:rPr>
+        <w:t>Not Yet Completed</w:t>
+      </w:r>
+    </w:p>
+    <w:p>
+      <w:pPr>
+        <w:pStyle w:val="ListParagraph"/>
+        <w:numPr>
+          <w:ilvl w:val="0"/>
+          <w:numId w:val="35"/>
+        </w:numPr>
+      </w:pPr>
+      <w:r>
+        <w:t>Design Spec</w:t>
+      </w:r>
+    </w:p>
+    <w:p>
+      <w:pPr>
+        <w:pStyle w:val="ListParagraph"/>
+        <w:numPr>
+          <w:ilvl w:val="1"/>
+          <w:numId w:val="35"/>
+        </w:numPr>
+      </w:pPr>
+      <w:r>
+        <w:t>Java</w:t>
       </w:r>
     </w:p>
     <w:p>
@@ -471,30 +555,14 @@
         </w:numPr>
       </w:pPr>
       <w:r>
-        <w:t>Andreas Hernandez (anh45)</w:t>
-      </w:r>
-      <w:r>
-        <w:tab/>
-      </w:r>
-      <w:r>
-        <w:tab/>
-        <w:t>UI Interfacing with Java and XML</w:t>
-      </w:r>
-      <w:r>
-        <w:br/>
-        <w:t xml:space="preserve"> </w:t>
-      </w:r>
-      <w:r>
-        <w:tab/>
-      </w:r>
-      <w:r>
-        <w:tab/>
-      </w:r>
-      <w:r>
-        <w:tab/>
-      </w:r>
-      <w:r>
-        <w:tab/>
+        <w:t>Jonathon Shire (jos56)</w:t>
+      </w:r>
+      <w:r>
+        <w:tab/>
+      </w:r>
+      <w:r>
+        <w:tab/>
+        <w:t xml:space="preserve">Reading the feedback and document finding the changes that need to be made. </w:t>
       </w:r>
       <w:r>
         <w:tab/>
@@ -509,10 +577,7 @@
         <w:rPr>
           <w:b/>
         </w:rPr>
-        <w:t>Completed</w:t>
-      </w:r>
-      <w:r>
-        <w:t xml:space="preserve"> </w:t>
+        <w:t>Not Yet Completed</w:t>
       </w:r>
     </w:p>
     <w:p>
@@ -523,47 +588,23 @@
           <w:numId w:val="35"/>
         </w:numPr>
       </w:pPr>
+      <w:r>
+        <w:t xml:space="preserve">Nicholas </w:t>
+      </w:r>
       <w:proofErr w:type="spellStart"/>
       <w:r>
-        <w:t>Rhydian</w:t>
+        <w:t>Gray</w:t>
       </w:r>
       <w:proofErr w:type="spellEnd"/>
       <w:r>
-        <w:t xml:space="preserve"> Jenkins</w:t>
-      </w:r>
-      <w:r>
-        <w:tab/>
-        <w:t xml:space="preserve"> (rlj10)</w:t>
-      </w:r>
-      <w:r>
-        <w:tab/>
-      </w:r>
-      <w:r>
-        <w:tab/>
-      </w:r>
-      <w:r>
-        <w:tab/>
-      </w:r>
-      <w:r>
-        <w:t>Getting to Grips with Android</w:t>
-      </w:r>
-      <w:r>
-        <w:t xml:space="preserve"> </w:t>
-      </w:r>
-      <w:r>
-        <w:tab/>
-      </w:r>
-      <w:r>
-        <w:tab/>
-      </w:r>
-      <w:r>
-        <w:tab/>
-      </w:r>
-      <w:r>
-        <w:tab/>
-      </w:r>
-      <w:r>
-        <w:tab/>
+        <w:t xml:space="preserve"> (nig13)</w:t>
+      </w:r>
+      <w:r>
+        <w:tab/>
+      </w:r>
+      <w:r>
+        <w:tab/>
+        <w:t>Reading the feedback and document finding the changes that need to be made.</w:t>
       </w:r>
       <w:r>
         <w:tab/>
@@ -578,10 +619,81 @@
         <w:rPr>
           <w:b/>
         </w:rPr>
-        <w:t>Task Cancelled</w:t>
-      </w:r>
-      <w:r>
-        <w:t xml:space="preserve"> </w:t>
+        <w:t>Not Yet Completed</w:t>
+      </w:r>
+    </w:p>
+    <w:p>
+      <w:pPr>
+        <w:pStyle w:val="ListParagraph"/>
+        <w:numPr>
+          <w:ilvl w:val="2"/>
+          <w:numId w:val="35"/>
+        </w:numPr>
+      </w:pPr>
+      <w:proofErr w:type="spellStart"/>
+      <w:r>
+        <w:t>Rhydian</w:t>
+      </w:r>
+      <w:proofErr w:type="spellEnd"/>
+      <w:r>
+        <w:t xml:space="preserve"> Jenkins</w:t>
+      </w:r>
+      <w:r>
+        <w:tab/>
+        <w:t xml:space="preserve"> (rlj10)</w:t>
+      </w:r>
+      <w:r>
+        <w:tab/>
+      </w:r>
+      <w:r>
+        <w:tab/>
+        <w:t>Reading the feedback and document finding the changes that need to be made.</w:t>
+      </w:r>
+      <w:r>
+        <w:tab/>
+      </w:r>
+      <w:r>
+        <w:tab/>
+      </w:r>
+      <w:r>
+        <w:tab/>
+      </w:r>
+      <w:r>
+        <w:rPr>
+          <w:b/>
+        </w:rPr>
+        <w:t>Not Yet Completed</w:t>
+      </w:r>
+    </w:p>
+    <w:p>
+      <w:pPr>
+        <w:pStyle w:val="ListParagraph"/>
+        <w:numPr>
+          <w:ilvl w:val="2"/>
+          <w:numId w:val="35"/>
+        </w:numPr>
+      </w:pPr>
+      <w:r>
+        <w:t>Andreas Hernandez (anh45)</w:t>
+      </w:r>
+      <w:r>
+        <w:tab/>
+        <w:t>Reading the feedback and document finding the changes that need to be made.</w:t>
+      </w:r>
+      <w:r>
+        <w:tab/>
+      </w:r>
+      <w:r>
+        <w:tab/>
+      </w:r>
+      <w:r>
+        <w:tab/>
+      </w:r>
+      <w:r>
+        <w:rPr>
+          <w:b/>
+        </w:rPr>
+        <w:t>Not Yet Completed</w:t>
       </w:r>
     </w:p>
     <w:p>
@@ -593,7 +705,7 @@
         </w:numPr>
       </w:pPr>
       <w:r>
-        <w:t>Web Team</w:t>
+        <w:t xml:space="preserve">Web </w:t>
       </w:r>
     </w:p>
     <w:p>
@@ -620,22 +732,7 @@
       </w:r>
       <w:r>
         <w:tab/>
-        <w:t>Server side receiving of data sent from the app</w:t>
-      </w:r>
-      <w:r>
-        <w:tab/>
-      </w:r>
-      <w:r>
-        <w:tab/>
-      </w:r>
-      <w:r>
-        <w:tab/>
-      </w:r>
-      <w:r>
-        <w:tab/>
-      </w:r>
-      <w:r>
-        <w:tab/>
+        <w:t xml:space="preserve"> Reading the feedback and document finding the changes that need to be made.</w:t>
       </w:r>
       <w:r>
         <w:tab/>
@@ -649,8 +746,67 @@
         </w:rPr>
         <w:t>Completed</w:t>
       </w:r>
+    </w:p>
+    <w:p>
+      <w:pPr>
+        <w:pStyle w:val="ListParagraph"/>
+        <w:numPr>
+          <w:ilvl w:val="2"/>
+          <w:numId w:val="35"/>
+        </w:numPr>
+      </w:pPr>
+      <w:proofErr w:type="spellStart"/>
+      <w:r>
+        <w:t>Awais</w:t>
+      </w:r>
+      <w:proofErr w:type="spellEnd"/>
+      <w:r>
+        <w:t xml:space="preserve"> Ahmed (</w:t>
+      </w:r>
+      <w:proofErr w:type="spellStart"/>
+      <w:r>
+        <w:t>awa</w:t>
+      </w:r>
+      <w:proofErr w:type="spellEnd"/>
+      <w:r>
+        <w:t>)</w:t>
+      </w:r>
+      <w:r>
+        <w:tab/>
+      </w:r>
+      <w:r>
+        <w:tab/>
+      </w:r>
       <w:r>
         <w:t xml:space="preserve"> </w:t>
+      </w:r>
+      <w:r>
+        <w:t>Reading the feedback and document finding the changes that need to be made.</w:t>
+      </w:r>
+      <w:r>
+        <w:tab/>
+      </w:r>
+      <w:r>
+        <w:tab/>
+      </w:r>
+      <w:r>
+        <w:rPr>
+          <w:b/>
+        </w:rPr>
+        <w:t>Not Yet Completed</w:t>
+      </w:r>
+    </w:p>
+    <w:p>
+      <w:pPr>
+        <w:pStyle w:val="ListParagraph"/>
+        <w:numPr>
+          <w:ilvl w:val="0"/>
+          <w:numId w:val="35"/>
+        </w:numPr>
+      </w:pPr>
+      <w:r>
+        <w:lastRenderedPageBreak/>
+        <w:t xml:space="preserve">End of Project Document </w:t>
       </w:r>
     </w:p>
     <w:p>
@@ -662,43 +818,10 @@
         </w:numPr>
       </w:pPr>
       <w:r>
-        <w:t>QA Team</w:t>
-      </w:r>
-    </w:p>
-    <w:p>
-      <w:pPr>
-        <w:pStyle w:val="ListParagraph"/>
-        <w:numPr>
-          <w:ilvl w:val="2"/>
-          <w:numId w:val="35"/>
-        </w:numPr>
-      </w:pPr>
-      <w:r>
         <w:t>Christopher Malton (cpm6)</w:t>
       </w:r>
       <w:r>
         <w:tab/>
-      </w:r>
-      <w:r>
-        <w:tab/>
-      </w:r>
-      <w:r>
-        <w:t>Implementing document feedback</w:t>
-      </w:r>
-      <w:r>
-        <w:t xml:space="preserve"> not due in until</w:t>
-      </w:r>
-      <w:r>
-        <w:t xml:space="preserve"> </w:t>
-      </w:r>
-      <w:r>
-        <w:t>(16.02.201</w:t>
-      </w:r>
-      <w:r>
-        <w:t>5</w:t>
-      </w:r>
-      <w:r>
-        <w:t>)</w:t>
       </w:r>
       <w:r>
         <w:tab/>
@@ -716,128 +839,53 @@
         <w:rPr>
           <w:b/>
         </w:rPr>
-        <w:t>Not Y</w:t>
+        <w:t>Completed</w:t>
+      </w:r>
+    </w:p>
+    <w:p>
+      <w:pPr>
+        <w:pStyle w:val="ListParagraph"/>
+        <w:numPr>
+          <w:ilvl w:val="1"/>
+          <w:numId w:val="35"/>
+        </w:numPr>
+      </w:pPr>
+      <w:proofErr w:type="spellStart"/>
+      <w:r>
+        <w:t>Mohannad</w:t>
+      </w:r>
+      <w:proofErr w:type="spellEnd"/>
+      <w:r>
+        <w:t xml:space="preserve"> </w:t>
+      </w:r>
+      <w:proofErr w:type="spellStart"/>
+      <w:r>
+        <w:t>Zeido</w:t>
+      </w:r>
+      <w:proofErr w:type="spellEnd"/>
+      <w:r>
+        <w:t xml:space="preserve">  (moz1)</w:t>
+      </w:r>
+      <w:r>
+        <w:tab/>
+      </w:r>
+      <w:r>
+        <w:tab/>
+      </w:r>
+      <w:r>
+        <w:tab/>
+      </w:r>
+      <w:r>
+        <w:tab/>
+      </w:r>
+      <w:r>
+        <w:tab/>
       </w:r>
       <w:r>
         <w:rPr>
           <w:b/>
         </w:rPr>
-        <w:t>et Completed</w:t>
-      </w:r>
-    </w:p>
-    <w:p>
-      <w:pPr>
-        <w:pStyle w:val="ListParagraph"/>
-        <w:numPr>
-          <w:ilvl w:val="2"/>
-          <w:numId w:val="35"/>
-        </w:numPr>
-      </w:pPr>
-      <w:r>
-        <w:t xml:space="preserve">Cristian Toba (sit10) </w:t>
-      </w:r>
-      <w:r>
-        <w:tab/>
-      </w:r>
-      <w:r>
-        <w:tab/>
-      </w:r>
-      <w:r>
-        <w:tab/>
-      </w:r>
-      <w:r>
-        <w:t>Implemen</w:t>
-      </w:r>
-      <w:r>
-        <w:t>ting document feedback</w:t>
-      </w:r>
-      <w:r>
-        <w:t xml:space="preserve"> </w:t>
-      </w:r>
-      <w:r>
-        <w:t>not due in until (16.02.</w:t>
-      </w:r>
-      <w:r>
-        <w:t>2015</w:t>
-      </w:r>
-      <w:r>
-        <w:t>)</w:t>
-      </w:r>
-      <w:r>
-        <w:tab/>
-      </w:r>
-      <w:r>
-        <w:tab/>
-      </w:r>
-      <w:r>
-        <w:tab/>
-      </w:r>
-      <w:r>
-        <w:tab/>
-      </w:r>
-      <w:r>
-        <w:rPr>
-          <w:b/>
-        </w:rPr>
-        <w:t>Not Yet Completed</w:t>
-      </w:r>
-      <w:r>
-        <w:t xml:space="preserve"> </w:t>
-      </w:r>
-    </w:p>
-    <w:p>
-      <w:pPr>
-        <w:pStyle w:val="ListParagraph"/>
-        <w:numPr>
-          <w:ilvl w:val="2"/>
-          <w:numId w:val="35"/>
-        </w:numPr>
-      </w:pPr>
-      <w:r>
-        <w:t>Alex Maguire  (alm62)</w:t>
-      </w:r>
-      <w:r>
-        <w:tab/>
-      </w:r>
-      <w:r>
-        <w:tab/>
-      </w:r>
-      <w:r>
-        <w:tab/>
-        <w:t>Implementing document feedback</w:t>
-      </w:r>
-      <w:r>
-        <w:t xml:space="preserve"> </w:t>
-      </w:r>
-      <w:r>
-        <w:t>not due in until (16.02.</w:t>
-      </w:r>
-      <w:r>
-        <w:t>2015</w:t>
-      </w:r>
-      <w:r>
-        <w:t>)</w:t>
-      </w:r>
-      <w:r>
-        <w:tab/>
-      </w:r>
-      <w:r>
-        <w:tab/>
-      </w:r>
-      <w:r>
-        <w:tab/>
-      </w:r>
-      <w:r>
-        <w:tab/>
-      </w:r>
-      <w:r>
-        <w:rPr>
-          <w:b/>
-        </w:rPr>
-        <w:t>Not Yet Completed</w:t>
-      </w:r>
-      <w:r>
-        <w:tab/>
+        <w:t>Completed</w:t>
       </w:r>
     </w:p>
     <w:p/>
@@ -846,7 +894,6 @@
         <w:pStyle w:val="Heading3"/>
       </w:pPr>
       <w:r>
-        <w:lastRenderedPageBreak/>
         <w:t xml:space="preserve">New </w:t>
       </w:r>
       <w:r>
@@ -865,16 +912,16 @@
         </w:numPr>
       </w:pPr>
       <w:r>
-        <w:t xml:space="preserve">Test </w:t>
-      </w:r>
-      <w:r>
-        <w:t>S</w:t>
-      </w:r>
-      <w:r>
-        <w:t xml:space="preserve">pec </w:t>
-      </w:r>
-      <w:r>
-        <w:tab/>
+        <w:t>Maintenance</w:t>
+      </w:r>
+      <w:r>
+        <w:t xml:space="preserve"> </w:t>
+      </w:r>
+      <w:r>
+        <w:t>H</w:t>
+      </w:r>
+      <w:r>
+        <w:t>andbook</w:t>
       </w:r>
     </w:p>
     <w:p>
@@ -886,29 +933,45 @@
         </w:numPr>
       </w:pPr>
       <w:r>
-        <w:t xml:space="preserve">Andreas Hernandez (anh45) </w:t>
-      </w:r>
-      <w:r>
-        <w:tab/>
-      </w:r>
-      <w:r>
-        <w:tab/>
-        <w:t xml:space="preserve">Java Test Table </w:t>
-      </w:r>
-      <w:r>
-        <w:tab/>
-      </w:r>
-    </w:p>
-    <w:p>
-      <w:pPr>
-        <w:pStyle w:val="ListParagraph"/>
-        <w:numPr>
-          <w:ilvl w:val="0"/>
-          <w:numId w:val="36"/>
-        </w:numPr>
-      </w:pPr>
-      <w:r>
-        <w:t>Design Spec</w:t>
+        <w:t xml:space="preserve">Nicholas </w:t>
+      </w:r>
+      <w:proofErr w:type="spellStart"/>
+      <w:r>
+        <w:t>Gray</w:t>
+      </w:r>
+      <w:proofErr w:type="spellEnd"/>
+      <w:r>
+        <w:t xml:space="preserve"> (nig13)</w:t>
+      </w:r>
+      <w:r>
+        <w:t xml:space="preserve"> </w:t>
+      </w:r>
+      <w:r>
+        <w:tab/>
+      </w:r>
+      <w:r>
+        <w:tab/>
+      </w:r>
+      <w:r>
+        <w:tab/>
+      </w:r>
+      <w:r>
+        <w:t>Test Report</w:t>
+      </w:r>
+      <w:r>
+        <w:t xml:space="preserve">, </w:t>
+      </w:r>
+      <w:r>
+        <w:t>Suggestions for improvements</w:t>
+      </w:r>
+      <w:r>
+        <w:t xml:space="preserve"> and </w:t>
+      </w:r>
+      <w:r>
+        <w:t>Physical limitation of the program</w:t>
+      </w:r>
+      <w:r>
+        <w:t>.</w:t>
       </w:r>
     </w:p>
     <w:p>
@@ -920,100 +983,19 @@
         </w:numPr>
       </w:pPr>
       <w:r>
-        <w:t>Java</w:t>
-      </w:r>
-    </w:p>
-    <w:p>
-      <w:pPr>
-        <w:pStyle w:val="ListParagraph"/>
-        <w:numPr>
-          <w:ilvl w:val="2"/>
-          <w:numId w:val="36"/>
-        </w:numPr>
-      </w:pPr>
-      <w:r>
-        <w:t>Jonathon Shire (jos56)</w:t>
-      </w:r>
-      <w:r>
-        <w:tab/>
-      </w:r>
-      <w:r>
-        <w:tab/>
-        <w:t xml:space="preserve">Reading the feedback and document finding the changes that need to be made. </w:t>
-      </w:r>
-      <w:r>
-        <w:tab/>
-      </w:r>
-    </w:p>
-    <w:p>
-      <w:pPr>
-        <w:pStyle w:val="ListParagraph"/>
-        <w:numPr>
-          <w:ilvl w:val="2"/>
-          <w:numId w:val="36"/>
-        </w:numPr>
-      </w:pPr>
-      <w:r>
-        <w:t xml:space="preserve">Nicholas </w:t>
-      </w:r>
-      <w:proofErr w:type="spellStart"/>
-      <w:r>
-        <w:t>Gray</w:t>
-      </w:r>
-      <w:proofErr w:type="spellEnd"/>
-      <w:r>
-        <w:t xml:space="preserve"> (nig13)</w:t>
-      </w:r>
-      <w:r>
-        <w:tab/>
-      </w:r>
-      <w:r>
-        <w:tab/>
-        <w:t>Reading the feedback and document finding the changes that need to be made.</w:t>
-      </w:r>
-    </w:p>
-    <w:p>
-      <w:pPr>
-        <w:pStyle w:val="ListParagraph"/>
-        <w:numPr>
-          <w:ilvl w:val="2"/>
-          <w:numId w:val="36"/>
-        </w:numPr>
-      </w:pPr>
-      <w:proofErr w:type="spellStart"/>
-      <w:r>
-        <w:t>Rhydian</w:t>
-      </w:r>
-      <w:proofErr w:type="spellEnd"/>
-      <w:r>
-        <w:t xml:space="preserve"> Jenkins</w:t>
-      </w:r>
-      <w:r>
-        <w:tab/>
-        <w:t xml:space="preserve"> (rlj10)</w:t>
-      </w:r>
-      <w:r>
-        <w:tab/>
-      </w:r>
-      <w:r>
-        <w:tab/>
-        <w:t>Reading the feedback and document finding the changes that need to be made.</w:t>
-      </w:r>
-    </w:p>
-    <w:p>
-      <w:pPr>
-        <w:pStyle w:val="ListParagraph"/>
-        <w:numPr>
-          <w:ilvl w:val="2"/>
-          <w:numId w:val="36"/>
-        </w:numPr>
-      </w:pPr>
-      <w:r>
-        <w:t>Andreas Hernandez (anh45)</w:t>
-      </w:r>
-      <w:r>
-        <w:tab/>
-        <w:t>Reading the feedback and document finding the changes that need to be made.</w:t>
+        <w:t xml:space="preserve">Cristian Toba (sit10) </w:t>
+      </w:r>
+      <w:r>
+        <w:tab/>
+      </w:r>
+      <w:r>
+        <w:tab/>
+      </w:r>
+      <w:r>
+        <w:tab/>
+      </w:r>
+      <w:r>
+        <w:t>Test Report</w:t>
       </w:r>
     </w:p>
     <w:p>
@@ -1025,18 +1007,6 @@
         </w:numPr>
       </w:pPr>
       <w:r>
-        <w:t xml:space="preserve">Web </w:t>
-      </w:r>
-    </w:p>
-    <w:p>
-      <w:pPr>
-        <w:pStyle w:val="ListParagraph"/>
-        <w:numPr>
-          <w:ilvl w:val="2"/>
-          <w:numId w:val="36"/>
-        </w:numPr>
-      </w:pPr>
-      <w:r>
         <w:t>Peter Newbold (</w:t>
       </w:r>
       <w:proofErr w:type="spellStart"/>
@@ -1045,58 +1015,46 @@
       </w:r>
       <w:proofErr w:type="spellEnd"/>
       <w:r>
-        <w:t>)</w:t>
-      </w:r>
-      <w:r>
-        <w:tab/>
-      </w:r>
-      <w:r>
-        <w:tab/>
-        <w:t xml:space="preserve"> Reading the feedback and document finding the changes that need to be made.</w:t>
-      </w:r>
-    </w:p>
-    <w:p>
-      <w:pPr>
-        <w:pStyle w:val="ListParagraph"/>
-        <w:numPr>
-          <w:ilvl w:val="2"/>
-          <w:numId w:val="36"/>
-        </w:numPr>
-      </w:pPr>
-      <w:proofErr w:type="spellStart"/>
-      <w:r>
-        <w:t>Awais</w:t>
-      </w:r>
-      <w:proofErr w:type="spellEnd"/>
-      <w:r>
-        <w:t xml:space="preserve"> Ahmed (</w:t>
-      </w:r>
-      <w:proofErr w:type="spellStart"/>
-      <w:r>
-        <w:t>awa</w:t>
-      </w:r>
-      <w:proofErr w:type="spellEnd"/>
-      <w:r>
-        <w:t>)</w:t>
-      </w:r>
-      <w:r>
-        <w:tab/>
-      </w:r>
-      <w:r>
-        <w:tab/>
-        <w:t>Reading the feedback and document finding the changes that need to be made.</w:t>
-      </w:r>
-    </w:p>
-    <w:p>
-      <w:pPr>
-        <w:pStyle w:val="ListParagraph"/>
-        <w:numPr>
-          <w:ilvl w:val="0"/>
-          <w:numId w:val="36"/>
-        </w:numPr>
-      </w:pPr>
-      <w:r>
-        <w:t xml:space="preserve">End of Project Document </w:t>
+        <w:t xml:space="preserve">) </w:t>
+      </w:r>
+      <w:r>
+        <w:tab/>
+      </w:r>
+      <w:r>
+        <w:tab/>
+      </w:r>
+      <w:r>
+        <w:tab/>
+      </w:r>
+      <w:r>
+        <w:t>Program Description</w:t>
+      </w:r>
+      <w:r>
+        <w:t xml:space="preserve">, </w:t>
+      </w:r>
+      <w:r>
+        <w:t>Data Areas</w:t>
+      </w:r>
+      <w:r>
+        <w:t xml:space="preserve">, </w:t>
+      </w:r>
+      <w:r>
+        <w:t>Algorithms</w:t>
+      </w:r>
+      <w:r>
+        <w:t xml:space="preserve">, </w:t>
+      </w:r>
+      <w:r>
+        <w:t>Files</w:t>
+      </w:r>
+      <w:r>
+        <w:t xml:space="preserve"> and </w:t>
+      </w:r>
+      <w:r>
+        <w:t>Things to watch for when making changes</w:t>
+      </w:r>
+      <w:r>
+        <w:t>.</w:t>
       </w:r>
     </w:p>
     <w:p>
@@ -1108,7 +1066,19 @@
         </w:numPr>
       </w:pPr>
       <w:r>
-        <w:t>Christopher Malton (cpm6)</w:t>
+        <w:t xml:space="preserve"> Jonathon Shire (jos56) </w:t>
+      </w:r>
+      <w:r>
+        <w:tab/>
+      </w:r>
+      <w:r>
+        <w:tab/>
+      </w:r>
+      <w:r>
+        <w:tab/>
+      </w:r>
+      <w:r>
+        <w:t xml:space="preserve">Program Description </w:t>
       </w:r>
     </w:p>
     <w:p>
@@ -1119,6 +1089,45 @@
           <w:numId w:val="36"/>
         </w:numPr>
       </w:pPr>
+      <w:r>
+        <w:t>Andreas Hernandez (anh45)</w:t>
+      </w:r>
+      <w:r>
+        <w:tab/>
+      </w:r>
+      <w:r>
+        <w:tab/>
+      </w:r>
+      <w:r>
+        <w:t>Program Structure</w:t>
+      </w:r>
+      <w:r>
+        <w:t xml:space="preserve">, </w:t>
+      </w:r>
+      <w:r>
+        <w:t>Algorithms</w:t>
+      </w:r>
+      <w:r>
+        <w:t>, Rebuild and T</w:t>
+      </w:r>
+      <w:r>
+        <w:t>esting</w:t>
+      </w:r>
+      <w:r>
+        <w:t xml:space="preserve"> and </w:t>
+      </w:r>
+      <w:r>
+        <w:t>Things to watch for when making changes</w:t>
+      </w:r>
+    </w:p>
+    <w:p>
+      <w:pPr>
+        <w:pStyle w:val="ListParagraph"/>
+        <w:numPr>
+          <w:ilvl w:val="1"/>
+          <w:numId w:val="36"/>
+        </w:numPr>
+      </w:pPr>
       <w:proofErr w:type="spellStart"/>
       <w:r>
         <w:t>Mohannad</w:t>
@@ -1135,6 +1144,145 @@
       <w:r>
         <w:t xml:space="preserve">  (moz1)</w:t>
       </w:r>
+      <w:r>
+        <w:tab/>
+      </w:r>
+      <w:r>
+        <w:tab/>
+      </w:r>
+      <w:r>
+        <w:t xml:space="preserve">Algorithms, </w:t>
+      </w:r>
+      <w:r>
+        <w:t>Program Structure</w:t>
+      </w:r>
+      <w:r>
+        <w:t xml:space="preserve"> and </w:t>
+      </w:r>
+      <w:r>
+        <w:t>Files</w:t>
+      </w:r>
+    </w:p>
+    <w:p>
+      <w:pPr>
+        <w:pStyle w:val="ListParagraph"/>
+        <w:numPr>
+          <w:ilvl w:val="1"/>
+          <w:numId w:val="36"/>
+        </w:numPr>
+      </w:pPr>
+      <w:proofErr w:type="spellStart"/>
+      <w:r>
+        <w:t>Rhydian</w:t>
+      </w:r>
+      <w:proofErr w:type="spellEnd"/>
+      <w:r>
+        <w:t xml:space="preserve"> Jenkins</w:t>
+      </w:r>
+      <w:r>
+        <w:tab/>
+        <w:t xml:space="preserve"> (rlj10)</w:t>
+      </w:r>
+      <w:r>
+        <w:tab/>
+      </w:r>
+      <w:r>
+        <w:tab/>
+      </w:r>
+      <w:r>
+        <w:tab/>
+      </w:r>
+      <w:r>
+        <w:t>Data Ar</w:t>
+      </w:r>
+      <w:r>
+        <w:t>eas</w:t>
+      </w:r>
+    </w:p>
+    <w:p>
+      <w:pPr>
+        <w:pStyle w:val="ListParagraph"/>
+        <w:numPr>
+          <w:ilvl w:val="1"/>
+          <w:numId w:val="36"/>
+        </w:numPr>
+      </w:pPr>
+      <w:r>
+        <w:t>Alex Maguire  (alm62)</w:t>
+      </w:r>
+      <w:r>
+        <w:tab/>
+      </w:r>
+      <w:r>
+        <w:tab/>
+      </w:r>
+      <w:r>
+        <w:tab/>
+      </w:r>
+      <w:r>
+        <w:t>Program Structure</w:t>
+      </w:r>
+      <w:r>
+        <w:t xml:space="preserve"> and </w:t>
+      </w:r>
+      <w:r>
+        <w:t>Rebuild and testing</w:t>
+      </w:r>
+    </w:p>
+    <w:p>
+      <w:pPr>
+        <w:pStyle w:val="ListParagraph"/>
+        <w:numPr>
+          <w:ilvl w:val="1"/>
+          <w:numId w:val="36"/>
+        </w:numPr>
+      </w:pPr>
+      <w:proofErr w:type="spellStart"/>
+      <w:r>
+        <w:t>Awais</w:t>
+      </w:r>
+      <w:proofErr w:type="spellEnd"/>
+      <w:r>
+        <w:t xml:space="preserve"> Ahmed (</w:t>
+      </w:r>
+      <w:proofErr w:type="spellStart"/>
+      <w:r>
+        <w:t>awa</w:t>
+      </w:r>
+      <w:proofErr w:type="spellEnd"/>
+      <w:r>
+        <w:t>)</w:t>
+      </w:r>
+      <w:r>
+        <w:tab/>
+      </w:r>
+      <w:r>
+        <w:tab/>
+      </w:r>
+      <w:r>
+        <w:tab/>
+        <w:t>Suggestions</w:t>
+      </w:r>
+      <w:r>
+        <w:t xml:space="preserve"> for </w:t>
+      </w:r>
+      <w:r>
+        <w:t xml:space="preserve">improvements and </w:t>
+      </w:r>
+      <w:r>
+        <w:t>Physical limitation of the program</w:t>
+      </w:r>
+      <w:r>
+        <w:tab/>
+      </w:r>
+      <w:r>
+        <w:tab/>
+      </w:r>
+    </w:p>
+    <w:p>
+      <w:pPr>
+        <w:pStyle w:val="Heading3"/>
+      </w:pPr>
     </w:p>
     <w:p>
       <w:pPr>
@@ -1174,7 +1322,42 @@
         </w:numPr>
       </w:pPr>
       <w:r>
-        <w:t>Meeting on Tuesday (10.02.2015)</w:t>
+        <w:t xml:space="preserve">Meeting on </w:t>
+      </w:r>
+      <w:r>
+        <w:t>Thursday</w:t>
+      </w:r>
+      <w:r>
+        <w:t xml:space="preserve"> </w:t>
+      </w:r>
+      <w:r>
+        <w:t>(1</w:t>
+      </w:r>
+      <w:r>
+        <w:t>2</w:t>
+      </w:r>
+      <w:r>
+        <w:t>.02.2015)</w:t>
+      </w:r>
+      <w:r>
+        <w:t xml:space="preserve"> at 13:00.</w:t>
+      </w:r>
+    </w:p>
+    <w:p>
+      <w:pPr>
+        <w:pStyle w:val="ListParagraph"/>
+        <w:numPr>
+          <w:ilvl w:val="0"/>
+          <w:numId w:val="33"/>
+        </w:numPr>
+      </w:pPr>
+      <w:r>
+        <w:t>Everyone needs to complete their Personal Reflective Report.</w:t>
+      </w:r>
+    </w:p>
+    <w:p>
+      <w:r>
+        <w:t xml:space="preserve"> </w:t>
       </w:r>
     </w:p>
     <w:p>
@@ -1193,7 +1376,10 @@
         <w:t xml:space="preserve">Minutes Produced on </w:t>
       </w:r>
       <w:r>
-        <w:t>06</w:t>
+        <w:t>1</w:t>
+      </w:r>
+      <w:r>
+        <w:t>1</w:t>
       </w:r>
       <w:r>
         <w:t>.</w:t>
@@ -1349,7 +1535,7 @@
                 <w:sz w:val="22"/>
                 <w:szCs w:val="22"/>
               </w:rPr>
-              <w:t>06</w:t>
+              <w:t>11</w:t>
             </w:r>
             <w:r>
               <w:rPr>
@@ -1432,7 +1618,10 @@
         </w:tc>
       </w:tr>
     </w:tbl>
-    <w:p/>
+    <w:p>
+      <w:bookmarkStart w:id="0" w:name="_GoBack"/>
+      <w:bookmarkEnd w:id="0"/>
+    </w:p>
     <w:sectPr>
       <w:headerReference w:type="default" r:id="rId9"/>
       <w:footerReference w:type="default" r:id="rId10"/>
@@ -1480,7 +1669,6 @@
         <w:docPartUnique/>
       </w:docPartObj>
     </w:sdtPr>
-    <w:sdtEndPr/>
     <w:sdtContent>
       <w:sdt>
         <w:sdtPr>
@@ -1490,7 +1678,6 @@
             <w:docPartUnique/>
           </w:docPartObj>
         </w:sdtPr>
-        <w:sdtEndPr/>
         <w:sdtContent>
           <w:p>
             <w:pPr>
@@ -1531,7 +1718,7 @@
                 <w:bCs/>
                 <w:noProof/>
               </w:rPr>
-              <w:t>1</w:t>
+              <w:t>2</w:t>
             </w:r>
             <w:r>
               <w:rPr>
@@ -6057,7 +6244,7 @@
 </file>
 
 <file path=customXml/itemProps1.xml><?xml version="1.0" encoding="utf-8"?>
-<ds:datastoreItem xmlns:ds="http://schemas.openxmlformats.org/officeDocument/2006/customXml" ds:itemID="{50BB3158-8F9E-4BCA-8D1B-2971AFBF357C}">
+<ds:datastoreItem xmlns:ds="http://schemas.openxmlformats.org/officeDocument/2006/customXml" ds:itemID="{10A85AFE-031F-462F-B9BC-BF555464F15E}">
   <ds:schemaRefs>
     <ds:schemaRef ds:uri="http://schemas.openxmlformats.org/officeDocument/2006/bibliography"/>
   </ds:schemaRefs>

</xml_diff>